<commit_message>
Avance sabado 1 de junio 2014
Modificaciones en archivos:
CartaGantt
Software Mercadito - Estimacion Casos de Uso
ERS - La Costanera

Por agregacion de nuevos casos de uso.
</commit_message>
<xml_diff>
--- a/Dominio del problema/Software Mercadito - Estimación Casos de Uso.docx
+++ b/Dominio del problema/Software Mercadito - Estimación Casos de Uso.docx
@@ -4103,7 +4103,7 @@
               <w:rPr>
                 <w:rFonts w:ascii="Arial" w:hAnsi="Arial" w:cs="Arial"/>
               </w:rPr>
-              <w:t>0</w:t>
+              <w:t>1</w:t>
             </w:r>
           </w:p>
         </w:tc>
@@ -4122,7 +4122,7 @@
               <w:rPr>
                 <w:rFonts w:ascii="Arial" w:hAnsi="Arial" w:cs="Arial"/>
               </w:rPr>
-              <w:t>0</w:t>
+              <w:t>10</w:t>
             </w:r>
           </w:p>
         </w:tc>
@@ -4263,7 +4263,7 @@
               <w:rPr>
                 <w:rFonts w:ascii="Arial" w:hAnsi="Arial" w:cs="Arial"/>
               </w:rPr>
-              <w:t>20</w:t>
+              <w:t>30</w:t>
             </w:r>
           </w:p>
         </w:tc>
@@ -4827,7 +4827,7 @@
         <w:rPr>
           <w:rFonts w:ascii="Arial" w:hAnsi="Arial" w:cs="Arial"/>
         </w:rPr>
-        <w:t>20</w:t>
+        <w:t>30</w:t>
       </w:r>
       <w:r>
         <w:rPr>
@@ -4851,7 +4851,13 @@
         <w:rPr>
           <w:rFonts w:ascii="Arial" w:hAnsi="Arial" w:cs="Arial"/>
         </w:rPr>
-        <w:t>26</w:t>
+        <w:t>3</w:t>
+      </w:r>
+      <w:r>
+        <w:rPr>
+          <w:rFonts w:ascii="Arial" w:hAnsi="Arial" w:cs="Arial"/>
+        </w:rPr>
+        <w:t>6</w:t>
       </w:r>
     </w:p>
     <w:p>
@@ -4871,7 +4877,13 @@
         <w:rPr>
           <w:rFonts w:ascii="Arial" w:hAnsi="Arial" w:cs="Arial"/>
         </w:rPr>
-        <w:t>26</w:t>
+        <w:t>3</w:t>
+      </w:r>
+      <w:r>
+        <w:rPr>
+          <w:rFonts w:ascii="Arial" w:hAnsi="Arial" w:cs="Arial"/>
+        </w:rPr>
+        <w:t>6</w:t>
       </w:r>
       <w:r>
         <w:rPr>
@@ -4883,7 +4895,19 @@
         <w:rPr>
           <w:rFonts w:ascii="Arial" w:hAnsi="Arial" w:cs="Arial"/>
         </w:rPr>
-        <w:t>0.87</w:t>
+        <w:t>0</w:t>
+      </w:r>
+      <w:r>
+        <w:rPr>
+          <w:rFonts w:ascii="Arial" w:hAnsi="Arial" w:cs="Arial"/>
+        </w:rPr>
+        <w:t>,</w:t>
+      </w:r>
+      <w:r>
+        <w:rPr>
+          <w:rFonts w:ascii="Arial" w:hAnsi="Arial" w:cs="Arial"/>
+        </w:rPr>
+        <w:t>87</w:t>
       </w:r>
       <w:r>
         <w:rPr>
@@ -4895,7 +4919,19 @@
         <w:rPr>
           <w:rFonts w:ascii="Arial" w:hAnsi="Arial" w:cs="Arial"/>
         </w:rPr>
-        <w:t>0.995</w:t>
+        <w:t>0</w:t>
+      </w:r>
+      <w:r>
+        <w:rPr>
+          <w:rFonts w:ascii="Arial" w:hAnsi="Arial" w:cs="Arial"/>
+        </w:rPr>
+        <w:t>,</w:t>
+      </w:r>
+      <w:r>
+        <w:rPr>
+          <w:rFonts w:ascii="Arial" w:hAnsi="Arial" w:cs="Arial"/>
+        </w:rPr>
+        <w:t>995</w:t>
       </w:r>
       <w:r>
         <w:rPr>
@@ -4907,7 +4943,7 @@
         <w:rPr>
           <w:rFonts w:ascii="Arial" w:hAnsi="Arial" w:cs="Arial"/>
         </w:rPr>
-        <w:t>22.5069</w:t>
+        <w:t>31,1634</w:t>
       </w:r>
     </w:p>
     <w:p>
@@ -5012,7 +5048,7 @@
         <w:rPr>
           <w:rFonts w:ascii="Arial" w:hAnsi="Arial" w:cs="Arial"/>
         </w:rPr>
-        <w:t>22.5069</w:t>
+        <w:t>31,1634</w:t>
       </w:r>
       <w:r>
         <w:rPr>
@@ -5024,7 +5060,7 @@
         <w:rPr>
           <w:rFonts w:ascii="Arial" w:hAnsi="Arial" w:cs="Arial"/>
         </w:rPr>
-        <w:t>450.138</w:t>
+        <w:t>623,268</w:t>
       </w:r>
       <w:r>
         <w:rPr>
@@ -5119,7 +5155,7 @@
         <w:rPr>
           <w:rFonts w:ascii="Arial" w:hAnsi="Arial" w:cs="Arial"/>
         </w:rPr>
-        <w:t xml:space="preserve">450.138 </w:t>
+        <w:t>623,268</w:t>
       </w:r>
       <w:r>
         <w:rPr>
@@ -5131,6 +5167,12 @@
         <w:rPr>
           <w:rFonts w:ascii="Arial" w:hAnsi="Arial" w:cs="Arial"/>
         </w:rPr>
+        <w:t xml:space="preserve"> </w:t>
+      </w:r>
+      <w:r>
+        <w:rPr>
+          <w:rFonts w:ascii="Arial" w:hAnsi="Arial" w:cs="Arial"/>
+        </w:rPr>
         <w:t xml:space="preserve"> [Horas - Hombre]   /    </w:t>
       </w:r>
       <w:r>
@@ -5149,7 +5191,7 @@
         <w:rPr>
           <w:rFonts w:ascii="Arial" w:hAnsi="Arial" w:cs="Arial"/>
         </w:rPr>
-        <w:t>150.046</w:t>
+        <w:t>207,756</w:t>
       </w:r>
       <w:r>
         <w:rPr>
@@ -5258,7 +5300,7 @@
         <w:rPr>
           <w:rFonts w:ascii="Arial" w:hAnsi="Arial" w:cs="Arial"/>
         </w:rPr>
-        <w:t>21,44</w:t>
+        <w:t>29,68</w:t>
       </w:r>
       <w:r>
         <w:rPr>
@@ -5282,7 +5324,7 @@
         <w:rPr>
           <w:rFonts w:ascii="Arial" w:hAnsi="Arial" w:cs="Arial"/>
         </w:rPr>
-        <w:t>5,4</w:t>
+        <w:t>7,42</w:t>
       </w:r>
       <w:r>
         <w:rPr>
@@ -5496,9 +5538,8 @@
                 <w:szCs w:val="18"/>
                 <w:lang w:eastAsia="ja-JP"/>
               </w:rPr>
-              <w:t xml:space="preserve"> = 2,2 </w:t>
-            </w:r>
-            <w:proofErr w:type="spellStart"/>
+              <w:t xml:space="preserve"> = 2,</w:t>
+            </w:r>
             <w:r>
               <w:rPr>
                 <w:rFonts w:ascii="Arial" w:eastAsia="Times New Roman" w:hAnsi="Arial" w:cs="Arial"/>
@@ -5509,6 +5550,19 @@
                 <w:szCs w:val="18"/>
                 <w:lang w:eastAsia="ja-JP"/>
               </w:rPr>
+              <w:t xml:space="preserve">9 </w:t>
+            </w:r>
+            <w:proofErr w:type="spellStart"/>
+            <w:r>
+              <w:rPr>
+                <w:rFonts w:ascii="Arial" w:eastAsia="Times New Roman" w:hAnsi="Arial" w:cs="Arial"/>
+                <w:i/>
+                <w:iCs/>
+                <w:color w:val="445555"/>
+                <w:sz w:val="18"/>
+                <w:szCs w:val="18"/>
+                <w:lang w:eastAsia="ja-JP"/>
+              </w:rPr>
               <w:t>weeks</w:t>
             </w:r>
             <w:proofErr w:type="spellEnd"/>
@@ -5612,9 +5666,8 @@
                 <w:szCs w:val="18"/>
                 <w:lang w:eastAsia="ja-JP"/>
               </w:rPr>
-              <w:t xml:space="preserve">= 4,2 </w:t>
-            </w:r>
-            <w:proofErr w:type="spellStart"/>
+              <w:t xml:space="preserve">= </w:t>
+            </w:r>
             <w:r>
               <w:rPr>
                 <w:rFonts w:ascii="Arial" w:eastAsia="Times New Roman" w:hAnsi="Arial" w:cs="Arial"/>
@@ -5625,6 +5678,31 @@
                 <w:szCs w:val="18"/>
                 <w:lang w:eastAsia="ja-JP"/>
               </w:rPr>
+              <w:t>5,9</w:t>
+            </w:r>
+            <w:r>
+              <w:rPr>
+                <w:rFonts w:ascii="Arial" w:eastAsia="Times New Roman" w:hAnsi="Arial" w:cs="Arial"/>
+                <w:i/>
+                <w:iCs/>
+                <w:color w:val="445555"/>
+                <w:sz w:val="18"/>
+                <w:szCs w:val="18"/>
+                <w:lang w:eastAsia="ja-JP"/>
+              </w:rPr>
+              <w:t xml:space="preserve"> </w:t>
+            </w:r>
+            <w:proofErr w:type="spellStart"/>
+            <w:r>
+              <w:rPr>
+                <w:rFonts w:ascii="Arial" w:eastAsia="Times New Roman" w:hAnsi="Arial" w:cs="Arial"/>
+                <w:i/>
+                <w:iCs/>
+                <w:color w:val="445555"/>
+                <w:sz w:val="18"/>
+                <w:szCs w:val="18"/>
+                <w:lang w:eastAsia="ja-JP"/>
+              </w:rPr>
               <w:t>weeks</w:t>
             </w:r>
             <w:proofErr w:type="spellEnd"/>
@@ -5728,9 +5806,8 @@
                 <w:szCs w:val="18"/>
                 <w:lang w:eastAsia="ja-JP"/>
               </w:rPr>
-              <w:t xml:space="preserve">= 8,6 </w:t>
-            </w:r>
-            <w:proofErr w:type="spellStart"/>
+              <w:t xml:space="preserve">= </w:t>
+            </w:r>
             <w:r>
               <w:rPr>
                 <w:rFonts w:ascii="Arial" w:eastAsia="Times New Roman" w:hAnsi="Arial" w:cs="Arial"/>
@@ -5741,6 +5818,31 @@
                 <w:szCs w:val="18"/>
                 <w:lang w:eastAsia="ja-JP"/>
               </w:rPr>
+              <w:t xml:space="preserve">11,9 </w:t>
+            </w:r>
+            <w:r>
+              <w:rPr>
+                <w:rFonts w:ascii="Arial" w:eastAsia="Times New Roman" w:hAnsi="Arial" w:cs="Arial"/>
+                <w:i/>
+                <w:iCs/>
+                <w:color w:val="445555"/>
+                <w:sz w:val="18"/>
+                <w:szCs w:val="18"/>
+                <w:lang w:eastAsia="ja-JP"/>
+              </w:rPr>
+              <w:t>+2 (Vacaciones)</w:t>
+            </w:r>
+            <w:proofErr w:type="spellStart"/>
+            <w:r>
+              <w:rPr>
+                <w:rFonts w:ascii="Arial" w:eastAsia="Times New Roman" w:hAnsi="Arial" w:cs="Arial"/>
+                <w:i/>
+                <w:iCs/>
+                <w:color w:val="445555"/>
+                <w:sz w:val="18"/>
+                <w:szCs w:val="18"/>
+                <w:lang w:eastAsia="ja-JP"/>
+              </w:rPr>
               <w:t>weeks</w:t>
             </w:r>
             <w:proofErr w:type="spellEnd"/>
@@ -5844,9 +5946,8 @@
                 <w:szCs w:val="18"/>
                 <w:lang w:eastAsia="ja-JP"/>
               </w:rPr>
-              <w:t xml:space="preserve">= 3,2 </w:t>
-            </w:r>
-            <w:proofErr w:type="spellStart"/>
+              <w:t xml:space="preserve">= </w:t>
+            </w:r>
             <w:r>
               <w:rPr>
                 <w:rFonts w:ascii="Arial" w:eastAsia="Times New Roman" w:hAnsi="Arial" w:cs="Arial"/>
@@ -5857,6 +5958,31 @@
                 <w:szCs w:val="18"/>
                 <w:lang w:eastAsia="ja-JP"/>
               </w:rPr>
+              <w:t>4,5</w:t>
+            </w:r>
+            <w:r>
+              <w:rPr>
+                <w:rFonts w:ascii="Arial" w:eastAsia="Times New Roman" w:hAnsi="Arial" w:cs="Arial"/>
+                <w:i/>
+                <w:iCs/>
+                <w:color w:val="445555"/>
+                <w:sz w:val="18"/>
+                <w:szCs w:val="18"/>
+                <w:lang w:eastAsia="ja-JP"/>
+              </w:rPr>
+              <w:t xml:space="preserve"> </w:t>
+            </w:r>
+            <w:proofErr w:type="spellStart"/>
+            <w:r>
+              <w:rPr>
+                <w:rFonts w:ascii="Arial" w:eastAsia="Times New Roman" w:hAnsi="Arial" w:cs="Arial"/>
+                <w:i/>
+                <w:iCs/>
+                <w:color w:val="445555"/>
+                <w:sz w:val="18"/>
+                <w:szCs w:val="18"/>
+                <w:lang w:eastAsia="ja-JP"/>
+              </w:rPr>
               <w:t>weeks</w:t>
             </w:r>
             <w:proofErr w:type="spellEnd"/>
@@ -5962,10 +6088,46 @@
                 <w:szCs w:val="18"/>
                 <w:lang w:eastAsia="ja-JP"/>
               </w:rPr>
-              <w:t>= 3,2 weeks</w:t>
-            </w:r>
-            <w:bookmarkStart w:id="0" w:name="_GoBack"/>
-            <w:bookmarkEnd w:id="0"/>
+              <w:t xml:space="preserve">= </w:t>
+            </w:r>
+            <w:r>
+              <w:rPr>
+                <w:rFonts w:ascii="Arial" w:eastAsia="Times New Roman" w:hAnsi="Arial" w:cs="Arial"/>
+                <w:i/>
+                <w:iCs/>
+                <w:color w:val="445555"/>
+                <w:sz w:val="18"/>
+                <w:szCs w:val="18"/>
+                <w:lang w:eastAsia="ja-JP"/>
+              </w:rPr>
+              <w:t>4,5</w:t>
+            </w:r>
+            <w:r>
+              <w:rPr>
+                <w:rFonts w:ascii="Arial" w:eastAsia="Times New Roman" w:hAnsi="Arial" w:cs="Arial"/>
+                <w:i/>
+                <w:iCs/>
+                <w:color w:val="445555"/>
+                <w:sz w:val="18"/>
+                <w:szCs w:val="18"/>
+                <w:lang w:eastAsia="ja-JP"/>
+              </w:rPr>
+              <w:t xml:space="preserve"> </w:t>
+            </w:r>
+            <w:proofErr w:type="spellStart"/>
+            <w:r>
+              <w:rPr>
+                <w:rFonts w:ascii="Arial" w:eastAsia="Times New Roman" w:hAnsi="Arial" w:cs="Arial"/>
+                <w:i/>
+                <w:iCs/>
+                <w:color w:val="445555"/>
+                <w:sz w:val="18"/>
+                <w:szCs w:val="18"/>
+                <w:lang w:eastAsia="ja-JP"/>
+              </w:rPr>
+              <w:t>weeks</w:t>
+            </w:r>
+            <w:proofErr w:type="spellEnd"/>
           </w:p>
         </w:tc>
       </w:tr>
@@ -5988,6 +6150,8 @@
         </w:rPr>
         <w:br/>
       </w:r>
+      <w:bookmarkStart w:id="0" w:name="_GoBack"/>
+      <w:bookmarkEnd w:id="0"/>
     </w:p>
     <w:sectPr>
       <w:pgSz w:w="12240" w:h="15840"/>

</xml_diff>